<commit_message>
Release Notes 1.18 (TBC)
</commit_message>
<xml_diff>
--- a/Documentation/Release Notes/swSSO.1.18.docx
+++ b/Documentation/Release Notes/swSSO.1.18.docx
@@ -121,13 +121,25 @@
                 <w:bCs/>
               </w:rPr>
             </w:pPr>
+            <w:proofErr w:type="spellStart"/>
+            <w:proofErr w:type="gramStart"/>
             <w:r>
               <w:rPr>
                 <w:rFonts w:ascii="Verdana" w:hAnsi="Verdana"/>
                 <w:b/>
                 <w:bCs/>
               </w:rPr>
-              <w:t>swSSO v1.1</w:t>
+              <w:t>swSSO</w:t>
+            </w:r>
+            <w:proofErr w:type="spellEnd"/>
+            <w:proofErr w:type="gramEnd"/>
+            <w:r>
+              <w:rPr>
+                <w:rFonts w:ascii="Verdana" w:hAnsi="Verdana"/>
+                <w:b/>
+                <w:bCs/>
+              </w:rPr>
+              <w:t xml:space="preserve"> v1.1</w:t>
             </w:r>
             <w:r>
               <w:rPr>
@@ -220,6 +232,261 @@
         <w:pStyle w:val="EVO-BUG"/>
       </w:pPr>
       <w:r>
+        <w:t xml:space="preserve">[ISSUE#363] : Il est désormais possible de masquer les onglets relatifs aux identifiants secondaires dans la fenêtre de gestion des sites et applications dans la clé </w:t>
+      </w:r>
+      <w:r>
+        <w:t>HKLM\SOFTWARE\</w:t>
+      </w:r>
+      <w:r>
+        <w:t>(WOW6432</w:t>
+      </w:r>
+      <w:proofErr w:type="gramStart"/>
+      <w:r>
+        <w:t>Node)\</w:t>
+      </w:r>
+      <w:proofErr w:type="spellStart"/>
+      <w:r>
+        <w:t>swSSO</w:t>
+      </w:r>
+      <w:proofErr w:type="spellEnd"/>
+      <w:r>
+        <w:t>\</w:t>
+      </w:r>
+      <w:proofErr w:type="spellStart"/>
+      <w:r>
+        <w:t>GlobalPolicy</w:t>
+      </w:r>
+      <w:proofErr w:type="spellEnd"/>
+      <w:proofErr w:type="gramEnd"/>
+      <w:r>
+        <w:t xml:space="preserve"> (ou </w:t>
+      </w:r>
+      <w:proofErr w:type="spellStart"/>
+      <w:r>
+        <w:t>DomainPolicy</w:t>
+      </w:r>
+      <w:proofErr w:type="spellEnd"/>
+      <w:r>
+        <w:t xml:space="preserve">), valeur </w:t>
+      </w:r>
+      <w:proofErr w:type="spellStart"/>
+      <w:r>
+        <w:t>ShowAdditionalIds</w:t>
+      </w:r>
+      <w:proofErr w:type="spellEnd"/>
+      <w:r>
+        <w:t xml:space="preserve"> (type DWORD, défaut 1)</w:t>
+      </w:r>
+    </w:p>
+    <w:p>
+      <w:pPr>
+        <w:pStyle w:val="EVO-BUG"/>
+      </w:pPr>
+      <w:r>
+        <w:t>[ISSUE#364] : Il est désormais possible de spécifier le chemin complet du fichier .</w:t>
+      </w:r>
+      <w:proofErr w:type="spellStart"/>
+      <w:r>
+        <w:t>ini</w:t>
+      </w:r>
+      <w:proofErr w:type="spellEnd"/>
+      <w:r>
+        <w:t xml:space="preserve"> dans la clé </w:t>
+      </w:r>
+      <w:r>
+        <w:t>HKLM\SOFTWARE\(WOW6432</w:t>
+      </w:r>
+      <w:proofErr w:type="gramStart"/>
+      <w:r>
+        <w:t>Node)\</w:t>
+      </w:r>
+      <w:proofErr w:type="spellStart"/>
+      <w:r>
+        <w:t>swSSO</w:t>
+      </w:r>
+      <w:proofErr w:type="spellEnd"/>
+      <w:r>
+        <w:t>\</w:t>
+      </w:r>
+      <w:proofErr w:type="spellStart"/>
+      <w:r>
+        <w:t>EnterpriseOptions</w:t>
+      </w:r>
+      <w:proofErr w:type="spellEnd"/>
+      <w:proofErr w:type="gramEnd"/>
+      <w:r>
+        <w:t xml:space="preserve">, valeur </w:t>
+      </w:r>
+      <w:proofErr w:type="spellStart"/>
+      <w:r>
+        <w:t>IniPathName</w:t>
+      </w:r>
+      <w:proofErr w:type="spellEnd"/>
+      <w:r>
+        <w:t xml:space="preserve"> </w:t>
+      </w:r>
+      <w:r>
+        <w:t xml:space="preserve">(type </w:t>
+      </w:r>
+      <w:r>
+        <w:t>chaîne</w:t>
+      </w:r>
+      <w:r>
+        <w:t>)</w:t>
+      </w:r>
+      <w:r>
+        <w:t>. Cette configuration prévaut sur le chemin éventuellement passé en paramètre.</w:t>
+      </w:r>
+    </w:p>
+    <w:p>
+      <w:pPr>
+        <w:pStyle w:val="EVO-BUG"/>
+      </w:pPr>
+      <w:r>
+        <w:t>[ISSUE#366] : Des statistiques non anonymisées (nom d’utilisateur en clair et nom du poste de travail non tronqué) peuvent désormais être produites, en ajoutant 0x10 à la valeur configurée dans la clé Stat. Concrètement :</w:t>
+      </w:r>
+    </w:p>
+    <w:p>
+      <w:pPr>
+        <w:pStyle w:val="EVO-BUG"/>
+        <w:numPr>
+          <w:ilvl w:val="1"/>
+          <w:numId w:val="5"/>
+        </w:numPr>
+        <w:spacing w:before="120"/>
+        <w:ind w:left="1434" w:hanging="357"/>
+      </w:pPr>
+      <w:r>
+        <w:t>Stat=0x01 : statistiques anonymisées dans un fichier</w:t>
+      </w:r>
+    </w:p>
+    <w:p>
+      <w:pPr>
+        <w:pStyle w:val="EVO-BUG"/>
+        <w:numPr>
+          <w:ilvl w:val="1"/>
+          <w:numId w:val="5"/>
+        </w:numPr>
+        <w:spacing w:before="120"/>
+        <w:ind w:left="1434" w:hanging="357"/>
+      </w:pPr>
+      <w:r>
+        <w:t>Stat=0x02 : statistiques anonymisées en base de données</w:t>
+      </w:r>
+    </w:p>
+    <w:p>
+      <w:pPr>
+        <w:pStyle w:val="EVO-BUG"/>
+        <w:numPr>
+          <w:ilvl w:val="1"/>
+          <w:numId w:val="5"/>
+        </w:numPr>
+        <w:spacing w:before="120"/>
+        <w:ind w:left="1434" w:hanging="357"/>
+      </w:pPr>
+      <w:r>
+        <w:t xml:space="preserve">Stat=0x03 : </w:t>
+      </w:r>
+      <w:r>
+        <w:t>statistiques anonymisées dans un fichier</w:t>
+      </w:r>
+      <w:r>
+        <w:t xml:space="preserve"> et en base de données</w:t>
+      </w:r>
+    </w:p>
+    <w:p>
+      <w:pPr>
+        <w:pStyle w:val="EVO-BUG"/>
+        <w:numPr>
+          <w:ilvl w:val="1"/>
+          <w:numId w:val="5"/>
+        </w:numPr>
+        <w:spacing w:before="120"/>
+        <w:ind w:left="1434" w:hanging="357"/>
+      </w:pPr>
+      <w:r>
+        <w:t>Stat=0x</w:t>
+      </w:r>
+      <w:r>
+        <w:t>1</w:t>
+      </w:r>
+      <w:r>
+        <w:t xml:space="preserve">1 : statistiques </w:t>
+      </w:r>
+      <w:r>
+        <w:t xml:space="preserve">non </w:t>
+      </w:r>
+      <w:r>
+        <w:t>anonymisées dans un fichier</w:t>
+      </w:r>
+    </w:p>
+    <w:p>
+      <w:pPr>
+        <w:pStyle w:val="EVO-BUG"/>
+        <w:numPr>
+          <w:ilvl w:val="1"/>
+          <w:numId w:val="5"/>
+        </w:numPr>
+        <w:spacing w:before="120"/>
+        <w:ind w:left="1434" w:hanging="357"/>
+      </w:pPr>
+      <w:r>
+        <w:t>Stat=0x</w:t>
+      </w:r>
+      <w:r>
+        <w:t>1</w:t>
+      </w:r>
+      <w:r>
+        <w:t xml:space="preserve">2 : statistiques </w:t>
+      </w:r>
+      <w:r>
+        <w:t xml:space="preserve">non </w:t>
+      </w:r>
+      <w:r>
+        <w:t>anonymisées en base de données</w:t>
+      </w:r>
+    </w:p>
+    <w:p>
+      <w:pPr>
+        <w:pStyle w:val="EVO-BUG"/>
+        <w:numPr>
+          <w:ilvl w:val="1"/>
+          <w:numId w:val="5"/>
+        </w:numPr>
+        <w:spacing w:before="120"/>
+        <w:ind w:left="1434" w:hanging="357"/>
+      </w:pPr>
+      <w:r>
+        <w:t>Stat=0x</w:t>
+      </w:r>
+      <w:r>
+        <w:t>1</w:t>
+      </w:r>
+      <w:r>
+        <w:t xml:space="preserve">3 : statistiques </w:t>
+      </w:r>
+      <w:r>
+        <w:t xml:space="preserve">non </w:t>
+      </w:r>
+      <w:r>
+        <w:t>anonymisées dans un fichier et en base de données</w:t>
+      </w:r>
+    </w:p>
+    <w:p>
+      <w:pPr>
+        <w:pStyle w:val="EVO-BUG"/>
+      </w:pPr>
+      <w:r>
+        <w:t>[ISSUE#367] : Il est désormais possible d’automatiser le changement du mot de passe d’une application lorsque celui-ci est demandé.</w:t>
+      </w:r>
+      <w:bookmarkStart w:id="0" w:name="_GoBack"/>
+      <w:bookmarkEnd w:id="0"/>
+    </w:p>
+    <w:p>
+      <w:pPr>
+        <w:pStyle w:val="EVO-BUG"/>
+      </w:pPr>
+      <w:r>
         <w:t>[ISSUE#</w:t>
       </w:r>
       <w:r>
@@ -229,19 +496,67 @@
         <w:t>] :</w:t>
       </w:r>
       <w:r>
-        <w:t xml:space="preserve"> Le temps d’attente du démarrage du service swSSOSVC est désormais configurable dans la clé HKLM\SOFTWARE\swSSO\</w:t>
+        <w:t xml:space="preserve"> Le temps d’attente du démarrage du service </w:t>
+      </w:r>
+      <w:proofErr w:type="spellStart"/>
+      <w:r>
+        <w:t>swSSOSVC</w:t>
+      </w:r>
+      <w:proofErr w:type="spellEnd"/>
+      <w:r>
+        <w:t xml:space="preserve"> est désormais configurable dans la clé HKLM\SOFTWARE\</w:t>
+      </w:r>
+      <w:proofErr w:type="spellStart"/>
+      <w:r>
+        <w:t>swSSO</w:t>
+      </w:r>
+      <w:proofErr w:type="spellEnd"/>
+      <w:r>
+        <w:t>\</w:t>
       </w:r>
       <w:r>
         <w:t>CM</w:t>
       </w:r>
       <w:r>
-        <w:t>, valeur ServiceTimeOut (type DWORD, valeur par défaut 60 secondes). Ce paramètre ne doit être positionné que sur des machines lentes sur lesquelles le service swSSOSVC démarre trop tard, générant une erreur au démarrage de swSSO avec le message « </w:t>
-      </w:r>
+        <w:t xml:space="preserve">, valeur </w:t>
+      </w:r>
+      <w:proofErr w:type="spellStart"/>
+      <w:r>
+        <w:t>ServiceTimeOut</w:t>
+      </w:r>
+      <w:proofErr w:type="spellEnd"/>
+      <w:r>
+        <w:t xml:space="preserve"> (type DWORD, valeur par défaut 60 secondes). Ce paramètre ne doit être positionné que sur des machines lentes sur lesquelles le service </w:t>
+      </w:r>
+      <w:proofErr w:type="spellStart"/>
+      <w:r>
+        <w:t>swSSOSVC</w:t>
+      </w:r>
+      <w:proofErr w:type="spellEnd"/>
+      <w:r>
+        <w:t xml:space="preserve"> démarre trop tard, générant une erreur au démarrage de </w:t>
+      </w:r>
+      <w:proofErr w:type="spellStart"/>
+      <w:r>
+        <w:t>swSSO</w:t>
+      </w:r>
+      <w:proofErr w:type="spellEnd"/>
+      <w:r>
+        <w:t xml:space="preserve"> avec le message « </w:t>
+      </w:r>
+      <w:proofErr w:type="spellStart"/>
       <w:r>
         <w:rPr>
           <w:color w:val="000000"/>
         </w:rPr>
-        <w:t>swSSO ne peut pas utiliser votre compte Windows</w:t>
+        <w:t>swSSO</w:t>
+      </w:r>
+      <w:proofErr w:type="spellEnd"/>
+      <w:r>
+        <w:rPr>
+          <w:color w:val="000000"/>
+        </w:rPr>
+        <w:t xml:space="preserve"> ne peut pas utiliser votre compte Windows</w:t>
       </w:r>
       <w:r>
         <w:rPr>
@@ -249,8 +564,6 @@
         </w:rPr>
         <w:t> »</w:t>
       </w:r>
-      <w:bookmarkStart w:id="0" w:name="_GoBack"/>
-      <w:bookmarkEnd w:id="0"/>
     </w:p>
     <w:p>
       <w:pPr>
@@ -295,7 +608,21 @@
         <w:rPr>
           <w:color w:val="000000"/>
         </w:rPr>
-        <w:t xml:space="preserve"> [ISSUE#360] : Le compte Windows ne pouvait pas être utilisé si l’identifiant de l’utilisateur était différent dans le SamAccountName (ex : domaine\userid1) et l’UPN (</w:t>
+        <w:t xml:space="preserve"> [ISSUE#360] : Le compte Windows ne pouvait pas être utilisé si l’identifiant de l’utilisateur était différent dans le </w:t>
+      </w:r>
+      <w:proofErr w:type="spellStart"/>
+      <w:r>
+        <w:rPr>
+          <w:color w:val="000000"/>
+        </w:rPr>
+        <w:t>SamAccountName</w:t>
+      </w:r>
+      <w:proofErr w:type="spellEnd"/>
+      <w:r>
+        <w:rPr>
+          <w:color w:val="000000"/>
+        </w:rPr>
+        <w:t xml:space="preserve"> (ex : domaine\userid1) et l’UPN (</w:t>
       </w:r>
       <w:hyperlink r:id="rId8" w:history="1">
         <w:r>
@@ -327,7 +654,21 @@
         <w:rPr>
           <w:color w:val="000000"/>
         </w:rPr>
-        <w:t xml:space="preserve">[ISSUE#361] : En mode « mot de passe Windows », les configurations utilisant %ADPASSWORD% ne fonctionnaient plus, sauf si UseADPassword était positionné à 1 (ce qu’il ne faut faire qu’en mode mot de passe maître, sinon le mot de passe Windows est demandé à l’utilisateur à chaque fois qu’il est changé). </w:t>
+        <w:t xml:space="preserve">[ISSUE#361] : En mode « mot de passe Windows », les configurations utilisant %ADPASSWORD% ne fonctionnaient plus, sauf si </w:t>
+      </w:r>
+      <w:proofErr w:type="spellStart"/>
+      <w:r>
+        <w:rPr>
+          <w:color w:val="000000"/>
+        </w:rPr>
+        <w:t>UseADPassword</w:t>
+      </w:r>
+      <w:proofErr w:type="spellEnd"/>
+      <w:r>
+        <w:rPr>
+          <w:color w:val="000000"/>
+        </w:rPr>
+        <w:t xml:space="preserve"> était positionné à 1 (ce qu’il ne faut faire qu’en mode mot de passe maître, sinon le mot de passe Windows est demandé à l’utilisateur à chaque fois qu’il est changé). </w:t>
       </w:r>
     </w:p>
     <w:p>
@@ -345,7 +686,35 @@
         <w:rPr>
           <w:color w:val="000000"/>
         </w:rPr>
-        <w:t>[ISSUE#362] : swSSO ne démarrait pas s’il était lancé par un utilisateur avec un profil Citrix de type « mandatory profile ».</w:t>
+        <w:t xml:space="preserve">[ISSUE#362] : </w:t>
+      </w:r>
+      <w:proofErr w:type="spellStart"/>
+      <w:r>
+        <w:rPr>
+          <w:color w:val="000000"/>
+        </w:rPr>
+        <w:t>swSSO</w:t>
+      </w:r>
+      <w:proofErr w:type="spellEnd"/>
+      <w:r>
+        <w:rPr>
+          <w:color w:val="000000"/>
+        </w:rPr>
+        <w:t xml:space="preserve"> ne démarrait pas s’il était lancé par un utilisateur avec un profil Citrix de type « </w:t>
+      </w:r>
+      <w:proofErr w:type="spellStart"/>
+      <w:r>
+        <w:rPr>
+          <w:color w:val="000000"/>
+        </w:rPr>
+        <w:t>mandatory</w:t>
+      </w:r>
+      <w:proofErr w:type="spellEnd"/>
+      <w:r>
+        <w:rPr>
+          <w:color w:val="000000"/>
+        </w:rPr>
+        <w:t xml:space="preserve"> profile ».</w:t>
       </w:r>
     </w:p>
     <w:p>
@@ -363,7 +732,21 @@
         <w:rPr>
           <w:color w:val="000000"/>
         </w:rPr>
-        <w:t>[ISSUE#368] : Le nombre maximum de sessions utilisateurs simultanées sur une même machine a été porté de 100 à 200.</w:t>
+        <w:t xml:space="preserve">[ISSUE#368] : Le nombre maximum de sessions </w:t>
+      </w:r>
+      <w:proofErr w:type="gramStart"/>
+      <w:r>
+        <w:rPr>
+          <w:color w:val="000000"/>
+        </w:rPr>
+        <w:t>utilisateurs</w:t>
+      </w:r>
+      <w:proofErr w:type="gramEnd"/>
+      <w:r>
+        <w:rPr>
+          <w:color w:val="000000"/>
+        </w:rPr>
+        <w:t xml:space="preserve"> simultanées sur une même machine a été porté de 100 à 200.</w:t>
       </w:r>
     </w:p>
     <w:p>
@@ -406,13 +789,30 @@
         <w:pStyle w:val="EVO-BUG"/>
       </w:pPr>
       <w:r>
-        <w:t xml:space="preserve">[ISSUE#345] : L’installation de Skype 2016 Entreprise bloque le fonctionnement de swSSO. </w:t>
+        <w:lastRenderedPageBreak/>
+        <w:t xml:space="preserve">[ISSUE#345] : L’installation de Skype 2016 Entreprise bloque le fonctionnement de </w:t>
+      </w:r>
+      <w:proofErr w:type="spellStart"/>
+      <w:r>
+        <w:t>swSSO</w:t>
+      </w:r>
+      <w:proofErr w:type="spellEnd"/>
+      <w:r>
+        <w:t xml:space="preserve">. </w:t>
       </w:r>
       <w:r>
         <w:t>Les versions</w:t>
       </w:r>
       <w:r>
-        <w:t xml:space="preserve"> 16.0.4266.1001 et 16.0.4534.1000 posent problème, en revanche la version 16.0.7329.1054 ne pose pas de problème. Les versions antérieures à 2016 ne posent pas non plus de problème.</w:t>
+        <w:t xml:space="preserve"> 16.0.4266.1001 et 16.0.4534.1000 posent </w:t>
+      </w:r>
+      <w:proofErr w:type="gramStart"/>
+      <w:r>
+        <w:t>problème</w:t>
+      </w:r>
+      <w:proofErr w:type="gramEnd"/>
+      <w:r>
+        <w:t>, en revanche la version 16.0.7329.1054 ne pose pas de problème. Les versions antérieures à 2016 ne posent pas non plus de problème.</w:t>
       </w:r>
     </w:p>
     <w:p>
@@ -426,7 +826,15 @@
         <w:t>depuis</w:t>
       </w:r>
       <w:r>
-        <w:t xml:space="preserve"> la version 40.15063.0.0 apportée par la mise à jour Windows 10 / Creators update 1703</w:t>
+        <w:t xml:space="preserve"> la version 40.15063.0.0 apportée par la mise à jour Windows 10 / </w:t>
+      </w:r>
+      <w:proofErr w:type="spellStart"/>
+      <w:r>
+        <w:t>Creators</w:t>
+      </w:r>
+      <w:proofErr w:type="spellEnd"/>
+      <w:r>
+        <w:t xml:space="preserve"> update 1703</w:t>
       </w:r>
     </w:p>
     <w:p>
@@ -455,7 +863,23 @@
         <w:t xml:space="preserve"> </w:t>
       </w:r>
       <w:r>
-        <w:t xml:space="preserve">qui bloque le fonctionnement de swSSO. Il faut soit repositionner la clé à la main, soit réinstaller swSSO (voir ici : </w:t>
+        <w:t xml:space="preserve">qui bloque le fonctionnement de </w:t>
+      </w:r>
+      <w:proofErr w:type="spellStart"/>
+      <w:r>
+        <w:t>swSSO</w:t>
+      </w:r>
+      <w:proofErr w:type="spellEnd"/>
+      <w:r>
+        <w:t xml:space="preserve">. Il faut soit repositionner la clé à la main, soit réinstaller </w:t>
+      </w:r>
+      <w:proofErr w:type="spellStart"/>
+      <w:r>
+        <w:t>swSSO</w:t>
+      </w:r>
+      <w:proofErr w:type="spellEnd"/>
+      <w:r>
+        <w:t xml:space="preserve"> (voir ici : </w:t>
       </w:r>
       <w:hyperlink r:id="rId9" w:history="1">
         <w:r>
@@ -509,13 +933,25 @@
         <w:tab w:val="right" w:pos="10260"/>
       </w:tabs>
     </w:pPr>
+    <w:proofErr w:type="spellStart"/>
+    <w:proofErr w:type="gramStart"/>
     <w:r>
       <w:rPr>
         <w:rFonts w:ascii="Verdana" w:hAnsi="Verdana"/>
         <w:sz w:val="16"/>
         <w:szCs w:val="16"/>
       </w:rPr>
-      <w:t xml:space="preserve">swSSO v1.17 – Release notes </w:t>
+      <w:t>swSSO</w:t>
+    </w:r>
+    <w:proofErr w:type="spellEnd"/>
+    <w:proofErr w:type="gramEnd"/>
+    <w:r>
+      <w:rPr>
+        <w:rFonts w:ascii="Verdana" w:hAnsi="Verdana"/>
+        <w:sz w:val="16"/>
+        <w:szCs w:val="16"/>
+      </w:rPr>
+      <w:t xml:space="preserve"> v1.17 – Release notes </w:t>
     </w:r>
     <w:r>
       <w:rPr>
@@ -560,7 +996,7 @@
         <w:sz w:val="16"/>
         <w:szCs w:val="16"/>
       </w:rPr>
-      <w:t>1</w:t>
+      <w:t>2</w:t>
     </w:r>
     <w:r>
       <w:rPr>
@@ -615,7 +1051,7 @@
         <w:sz w:val="16"/>
         <w:szCs w:val="16"/>
       </w:rPr>
-      <w:t>1</w:t>
+      <w:t>2</w:t>
     </w:r>
     <w:r>
       <w:rPr>

</xml_diff>

<commit_message>
Release notes 1.18 (en cours)
</commit_message>
<xml_diff>
--- a/Documentation/Release Notes/swSSO.1.18.docx
+++ b/Documentation/Release Notes/swSSO.1.18.docx
@@ -383,8 +383,6 @@
       </w:r>
       <w:r>
         <w:br/>
-      </w:r>
-      <w:r>
         <w:t>HKLM\SOFTWARE\(WOW6432</w:t>
       </w:r>
       <w:proofErr w:type="gramStart"/>
@@ -514,10 +512,1525 @@
         <w:pStyle w:val="EVO-BUG"/>
       </w:pPr>
       <w:r>
-        <w:t>[ISSUE#367] : Il est désormais possible d’automatiser le changement du mot de passe d’une application lorsque celui-ci est demandé.</w:t>
-      </w:r>
+        <w:t>[ISSUE#367] : Il est désormais possible d’automatiser le changement du mot de passe d’une application lorsque celui-ci est demandé</w:t>
+      </w:r>
+      <w:r>
+        <w:t>. Pour commencer, vous devez définir la politique pour la génération de mot de passe en base de registre sous la clé :</w:t>
+      </w:r>
+      <w:r>
+        <w:tab/>
+      </w:r>
+    </w:p>
+    <w:p>
+      <w:pPr>
+        <w:pStyle w:val="EVO-BUG"/>
+        <w:numPr>
+          <w:ilvl w:val="0"/>
+          <w:numId w:val="0"/>
+        </w:numPr>
+        <w:ind w:left="567"/>
+      </w:pPr>
+      <w:r>
+        <w:t>HKLM\SOFTWARE\(WOW6432</w:t>
+      </w:r>
+      <w:proofErr w:type="gramStart"/>
+      <w:r>
+        <w:t>Node)\</w:t>
+      </w:r>
+      <w:proofErr w:type="spellStart"/>
+      <w:r>
+        <w:t>swSSO</w:t>
+      </w:r>
+      <w:proofErr w:type="spellEnd"/>
+      <w:r>
+        <w:t>\</w:t>
+      </w:r>
+      <w:proofErr w:type="spellStart"/>
+      <w:r>
+        <w:t>NewPasswordPolicies</w:t>
+      </w:r>
+      <w:proofErr w:type="spellEnd"/>
+      <w:r>
+        <w:t>\NN</w:t>
+      </w:r>
+      <w:proofErr w:type="gramEnd"/>
+      <w:r>
+        <w:t xml:space="preserve"> (NN peut prendre une valeur décimale à 2 chiffres entre 00 et 99 et constitue l’identifiant de la politique. Il sera référencé dans la configuration de la fenêtre de changement de mot de passe).</w:t>
+      </w:r>
+    </w:p>
+    <w:p>
+      <w:pPr>
+        <w:pStyle w:val="EVO-BUG"/>
+        <w:numPr>
+          <w:ilvl w:val="0"/>
+          <w:numId w:val="0"/>
+        </w:numPr>
+        <w:ind w:left="567"/>
+      </w:pPr>
+      <w:r>
+        <w:t xml:space="preserve">La politique est constituée de l’ensemble des valeurs </w:t>
+      </w:r>
+      <w:r>
+        <w:t xml:space="preserve">décrites dans le tableau </w:t>
+      </w:r>
+      <w:r>
+        <w:t>ci-dessous :</w:t>
+      </w:r>
+    </w:p>
+    <w:p>
+      <w:pPr>
+        <w:pStyle w:val="EVO-BUG"/>
+        <w:numPr>
+          <w:ilvl w:val="0"/>
+          <w:numId w:val="0"/>
+        </w:numPr>
+        <w:ind w:left="567"/>
+      </w:pPr>
+    </w:p>
+    <w:tbl>
+      <w:tblPr>
+        <w:tblW w:w="9602" w:type="dxa"/>
+        <w:tblInd w:w="715" w:type="dxa"/>
+        <w:tblLayout w:type="fixed"/>
+        <w:tblCellMar>
+          <w:left w:w="10" w:type="dxa"/>
+          <w:right w:w="10" w:type="dxa"/>
+        </w:tblCellMar>
+        <w:tblLook w:val="0000" w:firstRow="0" w:lastRow="0" w:firstColumn="0" w:lastColumn="0" w:noHBand="0" w:noVBand="0"/>
+      </w:tblPr>
+      <w:tblGrid>
+        <w:gridCol w:w="2306"/>
+        <w:gridCol w:w="1019"/>
+        <w:gridCol w:w="967"/>
+        <w:gridCol w:w="5310"/>
+      </w:tblGrid>
+      <w:tr>
+        <w:trPr>
+          <w:cantSplit/>
+          <w:tblHeader/>
+        </w:trPr>
+        <w:tc>
+          <w:tcPr>
+            <w:tcW w:w="2306" w:type="dxa"/>
+            <w:tcBorders>
+              <w:top w:val="single" w:sz="4" w:space="0" w:color="000000"/>
+              <w:left w:val="single" w:sz="4" w:space="0" w:color="000000"/>
+              <w:bottom w:val="single" w:sz="4" w:space="0" w:color="000000"/>
+            </w:tcBorders>
+            <w:shd w:val="clear" w:color="auto" w:fill="CCCCCC"/>
+            <w:tcMar>
+              <w:top w:w="0" w:type="dxa"/>
+              <w:left w:w="108" w:type="dxa"/>
+              <w:bottom w:w="0" w:type="dxa"/>
+              <w:right w:w="108" w:type="dxa"/>
+            </w:tcMar>
+          </w:tcPr>
+          <w:p>
+            <w:pPr>
+              <w:pStyle w:val="Tableaugras"/>
+              <w:snapToGrid w:val="0"/>
+            </w:pPr>
+            <w:r>
+              <w:t>Nom de la valeur</w:t>
+            </w:r>
+          </w:p>
+        </w:tc>
+        <w:tc>
+          <w:tcPr>
+            <w:tcW w:w="1019" w:type="dxa"/>
+            <w:tcBorders>
+              <w:top w:val="single" w:sz="4" w:space="0" w:color="000000"/>
+              <w:left w:val="single" w:sz="4" w:space="0" w:color="000000"/>
+              <w:bottom w:val="single" w:sz="4" w:space="0" w:color="000000"/>
+            </w:tcBorders>
+            <w:shd w:val="clear" w:color="auto" w:fill="CCCCCC"/>
+            <w:tcMar>
+              <w:top w:w="0" w:type="dxa"/>
+              <w:left w:w="108" w:type="dxa"/>
+              <w:bottom w:w="0" w:type="dxa"/>
+              <w:right w:w="108" w:type="dxa"/>
+            </w:tcMar>
+          </w:tcPr>
+          <w:p>
+            <w:pPr>
+              <w:pStyle w:val="Tableaugras"/>
+              <w:snapToGrid w:val="0"/>
+            </w:pPr>
+            <w:r>
+              <w:t>Type</w:t>
+            </w:r>
+          </w:p>
+        </w:tc>
+        <w:tc>
+          <w:tcPr>
+            <w:tcW w:w="967" w:type="dxa"/>
+            <w:tcBorders>
+              <w:top w:val="single" w:sz="4" w:space="0" w:color="000000"/>
+              <w:left w:val="single" w:sz="4" w:space="0" w:color="000000"/>
+              <w:bottom w:val="single" w:sz="4" w:space="0" w:color="000000"/>
+            </w:tcBorders>
+            <w:shd w:val="clear" w:color="auto" w:fill="CCCCCC"/>
+            <w:tcMar>
+              <w:top w:w="0" w:type="dxa"/>
+              <w:left w:w="108" w:type="dxa"/>
+              <w:bottom w:w="0" w:type="dxa"/>
+              <w:right w:w="108" w:type="dxa"/>
+            </w:tcMar>
+          </w:tcPr>
+          <w:p>
+            <w:pPr>
+              <w:pStyle w:val="Tableaugras"/>
+              <w:snapToGrid w:val="0"/>
+              <w:jc w:val="center"/>
+            </w:pPr>
+            <w:r>
+              <w:t>Défaut</w:t>
+            </w:r>
+          </w:p>
+        </w:tc>
+        <w:tc>
+          <w:tcPr>
+            <w:tcW w:w="5310" w:type="dxa"/>
+            <w:tcBorders>
+              <w:top w:val="single" w:sz="4" w:space="0" w:color="000000"/>
+              <w:left w:val="single" w:sz="4" w:space="0" w:color="000000"/>
+              <w:bottom w:val="single" w:sz="4" w:space="0" w:color="000000"/>
+              <w:right w:val="single" w:sz="4" w:space="0" w:color="000000"/>
+            </w:tcBorders>
+            <w:shd w:val="clear" w:color="auto" w:fill="CCCCCC"/>
+            <w:tcMar>
+              <w:top w:w="0" w:type="dxa"/>
+              <w:left w:w="108" w:type="dxa"/>
+              <w:bottom w:w="0" w:type="dxa"/>
+              <w:right w:w="108" w:type="dxa"/>
+            </w:tcMar>
+          </w:tcPr>
+          <w:p>
+            <w:pPr>
+              <w:pStyle w:val="Tableaugras"/>
+              <w:snapToGrid w:val="0"/>
+            </w:pPr>
+            <w:r>
+              <w:t>Description</w:t>
+            </w:r>
+          </w:p>
+        </w:tc>
+      </w:tr>
+      <w:tr>
+        <w:trPr>
+          <w:cantSplit/>
+          <w:trHeight w:val="423"/>
+        </w:trPr>
+        <w:tc>
+          <w:tcPr>
+            <w:tcW w:w="2306" w:type="dxa"/>
+            <w:tcBorders>
+              <w:top w:val="single" w:sz="4" w:space="0" w:color="000000"/>
+              <w:left w:val="single" w:sz="4" w:space="0" w:color="000000"/>
+              <w:bottom w:val="single" w:sz="4" w:space="0" w:color="000000"/>
+            </w:tcBorders>
+            <w:tcMar>
+              <w:top w:w="0" w:type="dxa"/>
+              <w:left w:w="108" w:type="dxa"/>
+              <w:bottom w:w="0" w:type="dxa"/>
+              <w:right w:w="108" w:type="dxa"/>
+            </w:tcMar>
+          </w:tcPr>
+          <w:p>
+            <w:pPr>
+              <w:pStyle w:val="Tableaunormal0"/>
+              <w:snapToGrid w:val="0"/>
+              <w:jc w:val="both"/>
+            </w:pPr>
+            <w:proofErr w:type="spellStart"/>
+            <w:r>
+              <w:t>MinLength</w:t>
+            </w:r>
+            <w:proofErr w:type="spellEnd"/>
+          </w:p>
+        </w:tc>
+        <w:tc>
+          <w:tcPr>
+            <w:tcW w:w="1019" w:type="dxa"/>
+            <w:tcBorders>
+              <w:top w:val="single" w:sz="4" w:space="0" w:color="000000"/>
+              <w:left w:val="single" w:sz="4" w:space="0" w:color="000000"/>
+              <w:bottom w:val="single" w:sz="4" w:space="0" w:color="000000"/>
+            </w:tcBorders>
+            <w:tcMar>
+              <w:top w:w="0" w:type="dxa"/>
+              <w:left w:w="108" w:type="dxa"/>
+              <w:bottom w:w="0" w:type="dxa"/>
+              <w:right w:w="108" w:type="dxa"/>
+            </w:tcMar>
+          </w:tcPr>
+          <w:p>
+            <w:pPr>
+              <w:pStyle w:val="Tableaunormal0"/>
+              <w:snapToGrid w:val="0"/>
+              <w:jc w:val="both"/>
+            </w:pPr>
+            <w:r>
+              <w:t>DWORD</w:t>
+            </w:r>
+          </w:p>
+        </w:tc>
+        <w:tc>
+          <w:tcPr>
+            <w:tcW w:w="967" w:type="dxa"/>
+            <w:tcBorders>
+              <w:top w:val="single" w:sz="4" w:space="0" w:color="000000"/>
+              <w:left w:val="single" w:sz="4" w:space="0" w:color="000000"/>
+              <w:bottom w:val="single" w:sz="4" w:space="0" w:color="000000"/>
+            </w:tcBorders>
+            <w:tcMar>
+              <w:top w:w="0" w:type="dxa"/>
+              <w:left w:w="108" w:type="dxa"/>
+              <w:bottom w:w="0" w:type="dxa"/>
+              <w:right w:w="108" w:type="dxa"/>
+            </w:tcMar>
+          </w:tcPr>
+          <w:p>
+            <w:pPr>
+              <w:pStyle w:val="Tableaunormal0"/>
+              <w:snapToGrid w:val="0"/>
+              <w:jc w:val="center"/>
+            </w:pPr>
+            <w:r>
+              <w:t>N/A</w:t>
+            </w:r>
+          </w:p>
+        </w:tc>
+        <w:tc>
+          <w:tcPr>
+            <w:tcW w:w="5310" w:type="dxa"/>
+            <w:tcBorders>
+              <w:top w:val="single" w:sz="4" w:space="0" w:color="000000"/>
+              <w:left w:val="single" w:sz="4" w:space="0" w:color="000000"/>
+              <w:bottom w:val="single" w:sz="4" w:space="0" w:color="000000"/>
+              <w:right w:val="single" w:sz="4" w:space="0" w:color="000000"/>
+            </w:tcBorders>
+            <w:tcMar>
+              <w:top w:w="0" w:type="dxa"/>
+              <w:left w:w="108" w:type="dxa"/>
+              <w:bottom w:w="0" w:type="dxa"/>
+              <w:right w:w="108" w:type="dxa"/>
+            </w:tcMar>
+          </w:tcPr>
+          <w:p>
+            <w:pPr>
+              <w:pStyle w:val="Tableaunormal0"/>
+              <w:snapToGrid w:val="0"/>
+              <w:jc w:val="both"/>
+            </w:pPr>
+            <w:r>
+              <w:t>Longueur minimale du mot de passe généré.</w:t>
+            </w:r>
+          </w:p>
+          <w:p>
+            <w:pPr>
+              <w:pStyle w:val="Tableaunormal0"/>
+              <w:snapToGrid w:val="0"/>
+              <w:jc w:val="both"/>
+              <w:rPr>
+                <w:b/>
+              </w:rPr>
+            </w:pPr>
+            <w:r>
+              <w:rPr>
+                <w:b/>
+              </w:rPr>
+              <w:t xml:space="preserve">Valeur obligatoire. </w:t>
+            </w:r>
+          </w:p>
+        </w:tc>
+      </w:tr>
+      <w:tr>
+        <w:trPr>
+          <w:cantSplit/>
+          <w:trHeight w:val="423"/>
+        </w:trPr>
+        <w:tc>
+          <w:tcPr>
+            <w:tcW w:w="2306" w:type="dxa"/>
+            <w:tcBorders>
+              <w:top w:val="single" w:sz="4" w:space="0" w:color="000000"/>
+              <w:left w:val="single" w:sz="4" w:space="0" w:color="000000"/>
+              <w:bottom w:val="single" w:sz="4" w:space="0" w:color="000000"/>
+            </w:tcBorders>
+            <w:tcMar>
+              <w:top w:w="0" w:type="dxa"/>
+              <w:left w:w="108" w:type="dxa"/>
+              <w:bottom w:w="0" w:type="dxa"/>
+              <w:right w:w="108" w:type="dxa"/>
+            </w:tcMar>
+          </w:tcPr>
+          <w:p>
+            <w:pPr>
+              <w:pStyle w:val="Tableaunormal0"/>
+              <w:snapToGrid w:val="0"/>
+              <w:jc w:val="both"/>
+            </w:pPr>
+            <w:proofErr w:type="spellStart"/>
+            <w:r>
+              <w:t>MaxLength</w:t>
+            </w:r>
+            <w:proofErr w:type="spellEnd"/>
+          </w:p>
+        </w:tc>
+        <w:tc>
+          <w:tcPr>
+            <w:tcW w:w="1019" w:type="dxa"/>
+            <w:tcBorders>
+              <w:top w:val="single" w:sz="4" w:space="0" w:color="000000"/>
+              <w:left w:val="single" w:sz="4" w:space="0" w:color="000000"/>
+              <w:bottom w:val="single" w:sz="4" w:space="0" w:color="000000"/>
+            </w:tcBorders>
+            <w:tcMar>
+              <w:top w:w="0" w:type="dxa"/>
+              <w:left w:w="108" w:type="dxa"/>
+              <w:bottom w:w="0" w:type="dxa"/>
+              <w:right w:w="108" w:type="dxa"/>
+            </w:tcMar>
+          </w:tcPr>
+          <w:p>
+            <w:pPr>
+              <w:pStyle w:val="Tableaunormal0"/>
+              <w:snapToGrid w:val="0"/>
+              <w:jc w:val="both"/>
+            </w:pPr>
+            <w:r>
+              <w:t>DWORD</w:t>
+            </w:r>
+          </w:p>
+        </w:tc>
+        <w:tc>
+          <w:tcPr>
+            <w:tcW w:w="967" w:type="dxa"/>
+            <w:tcBorders>
+              <w:top w:val="single" w:sz="4" w:space="0" w:color="000000"/>
+              <w:left w:val="single" w:sz="4" w:space="0" w:color="000000"/>
+              <w:bottom w:val="single" w:sz="4" w:space="0" w:color="000000"/>
+            </w:tcBorders>
+            <w:tcMar>
+              <w:top w:w="0" w:type="dxa"/>
+              <w:left w:w="108" w:type="dxa"/>
+              <w:bottom w:w="0" w:type="dxa"/>
+              <w:right w:w="108" w:type="dxa"/>
+            </w:tcMar>
+          </w:tcPr>
+          <w:p>
+            <w:pPr>
+              <w:pStyle w:val="Tableaunormal0"/>
+              <w:snapToGrid w:val="0"/>
+              <w:jc w:val="center"/>
+            </w:pPr>
+            <w:r>
+              <w:t>N/A</w:t>
+            </w:r>
+          </w:p>
+        </w:tc>
+        <w:tc>
+          <w:tcPr>
+            <w:tcW w:w="5310" w:type="dxa"/>
+            <w:tcBorders>
+              <w:top w:val="single" w:sz="4" w:space="0" w:color="000000"/>
+              <w:left w:val="single" w:sz="4" w:space="0" w:color="000000"/>
+              <w:bottom w:val="single" w:sz="4" w:space="0" w:color="000000"/>
+              <w:right w:val="single" w:sz="4" w:space="0" w:color="000000"/>
+            </w:tcBorders>
+            <w:tcMar>
+              <w:top w:w="0" w:type="dxa"/>
+              <w:left w:w="108" w:type="dxa"/>
+              <w:bottom w:w="0" w:type="dxa"/>
+              <w:right w:w="108" w:type="dxa"/>
+            </w:tcMar>
+          </w:tcPr>
+          <w:p>
+            <w:pPr>
+              <w:pStyle w:val="Tableaunormal0"/>
+              <w:snapToGrid w:val="0"/>
+              <w:jc w:val="both"/>
+            </w:pPr>
+            <w:r>
+              <w:t>Longueur maximale du mot de passe généré.</w:t>
+            </w:r>
+          </w:p>
+          <w:p>
+            <w:pPr>
+              <w:pStyle w:val="Tableaunormal0"/>
+              <w:snapToGrid w:val="0"/>
+              <w:jc w:val="both"/>
+              <w:rPr>
+                <w:b/>
+              </w:rPr>
+            </w:pPr>
+            <w:r>
+              <w:rPr>
+                <w:b/>
+              </w:rPr>
+              <w:t>Valeur obligatoire.</w:t>
+            </w:r>
+          </w:p>
+        </w:tc>
+      </w:tr>
+      <w:tr>
+        <w:trPr>
+          <w:cantSplit/>
+          <w:trHeight w:val="423"/>
+        </w:trPr>
+        <w:tc>
+          <w:tcPr>
+            <w:tcW w:w="2306" w:type="dxa"/>
+            <w:tcBorders>
+              <w:top w:val="single" w:sz="4" w:space="0" w:color="000000"/>
+              <w:left w:val="single" w:sz="4" w:space="0" w:color="000000"/>
+              <w:bottom w:val="single" w:sz="4" w:space="0" w:color="000000"/>
+            </w:tcBorders>
+            <w:tcMar>
+              <w:top w:w="0" w:type="dxa"/>
+              <w:left w:w="108" w:type="dxa"/>
+              <w:bottom w:w="0" w:type="dxa"/>
+              <w:right w:w="108" w:type="dxa"/>
+            </w:tcMar>
+          </w:tcPr>
+          <w:p>
+            <w:pPr>
+              <w:pStyle w:val="Tableaunormal0"/>
+              <w:snapToGrid w:val="0"/>
+              <w:jc w:val="both"/>
+            </w:pPr>
+            <w:proofErr w:type="spellStart"/>
+            <w:r>
+              <w:lastRenderedPageBreak/>
+              <w:t>MinUpperCase</w:t>
+            </w:r>
+            <w:proofErr w:type="spellEnd"/>
+          </w:p>
+        </w:tc>
+        <w:tc>
+          <w:tcPr>
+            <w:tcW w:w="1019" w:type="dxa"/>
+            <w:tcBorders>
+              <w:top w:val="single" w:sz="4" w:space="0" w:color="000000"/>
+              <w:left w:val="single" w:sz="4" w:space="0" w:color="000000"/>
+              <w:bottom w:val="single" w:sz="4" w:space="0" w:color="000000"/>
+            </w:tcBorders>
+            <w:tcMar>
+              <w:top w:w="0" w:type="dxa"/>
+              <w:left w:w="108" w:type="dxa"/>
+              <w:bottom w:w="0" w:type="dxa"/>
+              <w:right w:w="108" w:type="dxa"/>
+            </w:tcMar>
+          </w:tcPr>
+          <w:p>
+            <w:pPr>
+              <w:pStyle w:val="Tableaunormal0"/>
+              <w:snapToGrid w:val="0"/>
+              <w:jc w:val="both"/>
+            </w:pPr>
+            <w:r>
+              <w:t>DWORD</w:t>
+            </w:r>
+          </w:p>
+        </w:tc>
+        <w:tc>
+          <w:tcPr>
+            <w:tcW w:w="967" w:type="dxa"/>
+            <w:tcBorders>
+              <w:top w:val="single" w:sz="4" w:space="0" w:color="000000"/>
+              <w:left w:val="single" w:sz="4" w:space="0" w:color="000000"/>
+              <w:bottom w:val="single" w:sz="4" w:space="0" w:color="000000"/>
+            </w:tcBorders>
+            <w:tcMar>
+              <w:top w:w="0" w:type="dxa"/>
+              <w:left w:w="108" w:type="dxa"/>
+              <w:bottom w:w="0" w:type="dxa"/>
+              <w:right w:w="108" w:type="dxa"/>
+            </w:tcMar>
+          </w:tcPr>
+          <w:p>
+            <w:pPr>
+              <w:pStyle w:val="Tableaunormal0"/>
+              <w:snapToGrid w:val="0"/>
+              <w:jc w:val="center"/>
+            </w:pPr>
+            <w:r>
+              <w:t>0</w:t>
+            </w:r>
+          </w:p>
+        </w:tc>
+        <w:tc>
+          <w:tcPr>
+            <w:tcW w:w="5310" w:type="dxa"/>
+            <w:tcBorders>
+              <w:top w:val="single" w:sz="4" w:space="0" w:color="000000"/>
+              <w:left w:val="single" w:sz="4" w:space="0" w:color="000000"/>
+              <w:bottom w:val="single" w:sz="4" w:space="0" w:color="000000"/>
+              <w:right w:val="single" w:sz="4" w:space="0" w:color="000000"/>
+            </w:tcBorders>
+            <w:tcMar>
+              <w:top w:w="0" w:type="dxa"/>
+              <w:left w:w="108" w:type="dxa"/>
+              <w:bottom w:w="0" w:type="dxa"/>
+              <w:right w:w="108" w:type="dxa"/>
+            </w:tcMar>
+          </w:tcPr>
+          <w:p>
+            <w:pPr>
+              <w:pStyle w:val="Tableaunormal0"/>
+              <w:snapToGrid w:val="0"/>
+              <w:jc w:val="both"/>
+            </w:pPr>
+            <w:r>
+              <w:t>Nombre minimum de majuscules dans le mot de passe généré</w:t>
+            </w:r>
+            <w:r>
+              <w:t xml:space="preserve">. </w:t>
+            </w:r>
+          </w:p>
+          <w:p>
+            <w:pPr>
+              <w:pStyle w:val="Tableaunormal0"/>
+              <w:snapToGrid w:val="0"/>
+              <w:jc w:val="both"/>
+            </w:pPr>
+            <w:r>
+              <w:rPr>
+                <w:b/>
+              </w:rPr>
+              <w:t>Valeur optionnelle :</w:t>
+            </w:r>
+            <w:r>
+              <w:t xml:space="preserve"> si non définie ou à 0, le mot de passe généré ne contiendra aucune majuscule.</w:t>
+            </w:r>
+          </w:p>
+        </w:tc>
+      </w:tr>
+      <w:tr>
+        <w:trPr>
+          <w:cantSplit/>
+          <w:trHeight w:val="423"/>
+        </w:trPr>
+        <w:tc>
+          <w:tcPr>
+            <w:tcW w:w="2306" w:type="dxa"/>
+            <w:tcBorders>
+              <w:top w:val="single" w:sz="4" w:space="0" w:color="000000"/>
+              <w:left w:val="single" w:sz="4" w:space="0" w:color="000000"/>
+              <w:bottom w:val="single" w:sz="4" w:space="0" w:color="000000"/>
+            </w:tcBorders>
+            <w:tcMar>
+              <w:top w:w="0" w:type="dxa"/>
+              <w:left w:w="108" w:type="dxa"/>
+              <w:bottom w:w="0" w:type="dxa"/>
+              <w:right w:w="108" w:type="dxa"/>
+            </w:tcMar>
+          </w:tcPr>
+          <w:p>
+            <w:pPr>
+              <w:pStyle w:val="Tableaunormal0"/>
+              <w:snapToGrid w:val="0"/>
+              <w:jc w:val="both"/>
+            </w:pPr>
+            <w:proofErr w:type="spellStart"/>
+            <w:r>
+              <w:t>MinLowerCase</w:t>
+            </w:r>
+            <w:proofErr w:type="spellEnd"/>
+          </w:p>
+        </w:tc>
+        <w:tc>
+          <w:tcPr>
+            <w:tcW w:w="1019" w:type="dxa"/>
+            <w:tcBorders>
+              <w:top w:val="single" w:sz="4" w:space="0" w:color="000000"/>
+              <w:left w:val="single" w:sz="4" w:space="0" w:color="000000"/>
+              <w:bottom w:val="single" w:sz="4" w:space="0" w:color="000000"/>
+            </w:tcBorders>
+            <w:tcMar>
+              <w:top w:w="0" w:type="dxa"/>
+              <w:left w:w="108" w:type="dxa"/>
+              <w:bottom w:w="0" w:type="dxa"/>
+              <w:right w:w="108" w:type="dxa"/>
+            </w:tcMar>
+          </w:tcPr>
+          <w:p>
+            <w:pPr>
+              <w:pStyle w:val="Tableaunormal0"/>
+              <w:snapToGrid w:val="0"/>
+              <w:jc w:val="both"/>
+            </w:pPr>
+            <w:r>
+              <w:t>DWORD</w:t>
+            </w:r>
+          </w:p>
+        </w:tc>
+        <w:tc>
+          <w:tcPr>
+            <w:tcW w:w="967" w:type="dxa"/>
+            <w:tcBorders>
+              <w:top w:val="single" w:sz="4" w:space="0" w:color="000000"/>
+              <w:left w:val="single" w:sz="4" w:space="0" w:color="000000"/>
+              <w:bottom w:val="single" w:sz="4" w:space="0" w:color="000000"/>
+            </w:tcBorders>
+            <w:tcMar>
+              <w:top w:w="0" w:type="dxa"/>
+              <w:left w:w="108" w:type="dxa"/>
+              <w:bottom w:w="0" w:type="dxa"/>
+              <w:right w:w="108" w:type="dxa"/>
+            </w:tcMar>
+          </w:tcPr>
+          <w:p>
+            <w:pPr>
+              <w:pStyle w:val="Tableaunormal0"/>
+              <w:snapToGrid w:val="0"/>
+              <w:jc w:val="center"/>
+            </w:pPr>
+            <w:r>
+              <w:t>0</w:t>
+            </w:r>
+          </w:p>
+        </w:tc>
+        <w:tc>
+          <w:tcPr>
+            <w:tcW w:w="5310" w:type="dxa"/>
+            <w:tcBorders>
+              <w:top w:val="single" w:sz="4" w:space="0" w:color="000000"/>
+              <w:left w:val="single" w:sz="4" w:space="0" w:color="000000"/>
+              <w:bottom w:val="single" w:sz="4" w:space="0" w:color="000000"/>
+              <w:right w:val="single" w:sz="4" w:space="0" w:color="000000"/>
+            </w:tcBorders>
+            <w:tcMar>
+              <w:top w:w="0" w:type="dxa"/>
+              <w:left w:w="108" w:type="dxa"/>
+              <w:bottom w:w="0" w:type="dxa"/>
+              <w:right w:w="108" w:type="dxa"/>
+            </w:tcMar>
+          </w:tcPr>
+          <w:p>
+            <w:pPr>
+              <w:pStyle w:val="Tableaunormal0"/>
+              <w:snapToGrid w:val="0"/>
+              <w:jc w:val="both"/>
+            </w:pPr>
+            <w:r>
+              <w:t xml:space="preserve">Nombre minimum de minuscules dans le mot de passe généré. </w:t>
+            </w:r>
+          </w:p>
+          <w:p>
+            <w:pPr>
+              <w:pStyle w:val="Tableaunormal0"/>
+              <w:snapToGrid w:val="0"/>
+              <w:jc w:val="both"/>
+            </w:pPr>
+            <w:r>
+              <w:rPr>
+                <w:b/>
+              </w:rPr>
+              <w:t>Valeur optionnelle :</w:t>
+            </w:r>
+            <w:r>
+              <w:t xml:space="preserve"> si non définie ou à 0, le mot de passe généré ne contiendra aucune minuscule.</w:t>
+            </w:r>
+          </w:p>
+        </w:tc>
+      </w:tr>
+      <w:tr>
+        <w:trPr>
+          <w:cantSplit/>
+          <w:trHeight w:val="423"/>
+        </w:trPr>
+        <w:tc>
+          <w:tcPr>
+            <w:tcW w:w="2306" w:type="dxa"/>
+            <w:tcBorders>
+              <w:top w:val="single" w:sz="4" w:space="0" w:color="000000"/>
+              <w:left w:val="single" w:sz="4" w:space="0" w:color="000000"/>
+              <w:bottom w:val="single" w:sz="4" w:space="0" w:color="000000"/>
+            </w:tcBorders>
+            <w:tcMar>
+              <w:top w:w="0" w:type="dxa"/>
+              <w:left w:w="108" w:type="dxa"/>
+              <w:bottom w:w="0" w:type="dxa"/>
+              <w:right w:w="108" w:type="dxa"/>
+            </w:tcMar>
+          </w:tcPr>
+          <w:p>
+            <w:pPr>
+              <w:pStyle w:val="Tableaunormal0"/>
+              <w:snapToGrid w:val="0"/>
+              <w:jc w:val="both"/>
+            </w:pPr>
+            <w:proofErr w:type="spellStart"/>
+            <w:r>
+              <w:t>MinNumbers</w:t>
+            </w:r>
+            <w:proofErr w:type="spellEnd"/>
+          </w:p>
+        </w:tc>
+        <w:tc>
+          <w:tcPr>
+            <w:tcW w:w="1019" w:type="dxa"/>
+            <w:tcBorders>
+              <w:top w:val="single" w:sz="4" w:space="0" w:color="000000"/>
+              <w:left w:val="single" w:sz="4" w:space="0" w:color="000000"/>
+              <w:bottom w:val="single" w:sz="4" w:space="0" w:color="000000"/>
+            </w:tcBorders>
+            <w:tcMar>
+              <w:top w:w="0" w:type="dxa"/>
+              <w:left w:w="108" w:type="dxa"/>
+              <w:bottom w:w="0" w:type="dxa"/>
+              <w:right w:w="108" w:type="dxa"/>
+            </w:tcMar>
+          </w:tcPr>
+          <w:p>
+            <w:pPr>
+              <w:pStyle w:val="Tableaunormal0"/>
+              <w:snapToGrid w:val="0"/>
+              <w:jc w:val="both"/>
+            </w:pPr>
+            <w:r>
+              <w:t>DWORD</w:t>
+            </w:r>
+          </w:p>
+        </w:tc>
+        <w:tc>
+          <w:tcPr>
+            <w:tcW w:w="967" w:type="dxa"/>
+            <w:tcBorders>
+              <w:top w:val="single" w:sz="4" w:space="0" w:color="000000"/>
+              <w:left w:val="single" w:sz="4" w:space="0" w:color="000000"/>
+              <w:bottom w:val="single" w:sz="4" w:space="0" w:color="000000"/>
+            </w:tcBorders>
+            <w:tcMar>
+              <w:top w:w="0" w:type="dxa"/>
+              <w:left w:w="108" w:type="dxa"/>
+              <w:bottom w:w="0" w:type="dxa"/>
+              <w:right w:w="108" w:type="dxa"/>
+            </w:tcMar>
+          </w:tcPr>
+          <w:p>
+            <w:pPr>
+              <w:pStyle w:val="Tableaunormal0"/>
+              <w:snapToGrid w:val="0"/>
+              <w:jc w:val="center"/>
+            </w:pPr>
+            <w:r>
+              <w:t>0</w:t>
+            </w:r>
+          </w:p>
+        </w:tc>
+        <w:tc>
+          <w:tcPr>
+            <w:tcW w:w="5310" w:type="dxa"/>
+            <w:tcBorders>
+              <w:top w:val="single" w:sz="4" w:space="0" w:color="000000"/>
+              <w:left w:val="single" w:sz="4" w:space="0" w:color="000000"/>
+              <w:bottom w:val="single" w:sz="4" w:space="0" w:color="000000"/>
+              <w:right w:val="single" w:sz="4" w:space="0" w:color="000000"/>
+            </w:tcBorders>
+            <w:tcMar>
+              <w:top w:w="0" w:type="dxa"/>
+              <w:left w:w="108" w:type="dxa"/>
+              <w:bottom w:w="0" w:type="dxa"/>
+              <w:right w:w="108" w:type="dxa"/>
+            </w:tcMar>
+          </w:tcPr>
+          <w:p>
+            <w:pPr>
+              <w:pStyle w:val="Tableaunormal0"/>
+              <w:snapToGrid w:val="0"/>
+              <w:jc w:val="both"/>
+            </w:pPr>
+            <w:r>
+              <w:t xml:space="preserve">Nombre minimum de chiffres dans le mot de passe généré. </w:t>
+            </w:r>
+          </w:p>
+          <w:p>
+            <w:pPr>
+              <w:pStyle w:val="Tableaunormal0"/>
+              <w:snapToGrid w:val="0"/>
+              <w:jc w:val="both"/>
+            </w:pPr>
+            <w:r>
+              <w:rPr>
+                <w:b/>
+              </w:rPr>
+              <w:t>Valeur optionnelle :</w:t>
+            </w:r>
+            <w:r>
+              <w:t xml:space="preserve"> si non définie ou à 0, le mot de passe généré ne contiendra aucun chiffre.</w:t>
+            </w:r>
+          </w:p>
+        </w:tc>
+      </w:tr>
+      <w:tr>
+        <w:trPr>
+          <w:cantSplit/>
+          <w:trHeight w:val="423"/>
+        </w:trPr>
+        <w:tc>
+          <w:tcPr>
+            <w:tcW w:w="2306" w:type="dxa"/>
+            <w:tcBorders>
+              <w:top w:val="single" w:sz="4" w:space="0" w:color="000000"/>
+              <w:left w:val="single" w:sz="4" w:space="0" w:color="000000"/>
+              <w:bottom w:val="single" w:sz="4" w:space="0" w:color="000000"/>
+            </w:tcBorders>
+            <w:tcMar>
+              <w:top w:w="0" w:type="dxa"/>
+              <w:left w:w="108" w:type="dxa"/>
+              <w:bottom w:w="0" w:type="dxa"/>
+              <w:right w:w="108" w:type="dxa"/>
+            </w:tcMar>
+          </w:tcPr>
+          <w:p>
+            <w:pPr>
+              <w:pStyle w:val="Tableaunormal0"/>
+              <w:snapToGrid w:val="0"/>
+              <w:jc w:val="both"/>
+            </w:pPr>
+            <w:proofErr w:type="spellStart"/>
+            <w:r>
+              <w:t>MinSpecialChars</w:t>
+            </w:r>
+            <w:proofErr w:type="spellEnd"/>
+          </w:p>
+        </w:tc>
+        <w:tc>
+          <w:tcPr>
+            <w:tcW w:w="1019" w:type="dxa"/>
+            <w:tcBorders>
+              <w:top w:val="single" w:sz="4" w:space="0" w:color="000000"/>
+              <w:left w:val="single" w:sz="4" w:space="0" w:color="000000"/>
+              <w:bottom w:val="single" w:sz="4" w:space="0" w:color="000000"/>
+            </w:tcBorders>
+            <w:tcMar>
+              <w:top w:w="0" w:type="dxa"/>
+              <w:left w:w="108" w:type="dxa"/>
+              <w:bottom w:w="0" w:type="dxa"/>
+              <w:right w:w="108" w:type="dxa"/>
+            </w:tcMar>
+          </w:tcPr>
+          <w:p>
+            <w:pPr>
+              <w:pStyle w:val="Tableaunormal0"/>
+              <w:snapToGrid w:val="0"/>
+              <w:jc w:val="both"/>
+            </w:pPr>
+            <w:r>
+              <w:t>DWORD</w:t>
+            </w:r>
+          </w:p>
+        </w:tc>
+        <w:tc>
+          <w:tcPr>
+            <w:tcW w:w="967" w:type="dxa"/>
+            <w:tcBorders>
+              <w:top w:val="single" w:sz="4" w:space="0" w:color="000000"/>
+              <w:left w:val="single" w:sz="4" w:space="0" w:color="000000"/>
+              <w:bottom w:val="single" w:sz="4" w:space="0" w:color="000000"/>
+            </w:tcBorders>
+            <w:tcMar>
+              <w:top w:w="0" w:type="dxa"/>
+              <w:left w:w="108" w:type="dxa"/>
+              <w:bottom w:w="0" w:type="dxa"/>
+              <w:right w:w="108" w:type="dxa"/>
+            </w:tcMar>
+          </w:tcPr>
+          <w:p>
+            <w:pPr>
+              <w:pStyle w:val="Tableaunormal0"/>
+              <w:snapToGrid w:val="0"/>
+              <w:jc w:val="center"/>
+            </w:pPr>
+            <w:r>
+              <w:t>0</w:t>
+            </w:r>
+          </w:p>
+        </w:tc>
+        <w:tc>
+          <w:tcPr>
+            <w:tcW w:w="5310" w:type="dxa"/>
+            <w:tcBorders>
+              <w:top w:val="single" w:sz="4" w:space="0" w:color="000000"/>
+              <w:left w:val="single" w:sz="4" w:space="0" w:color="000000"/>
+              <w:bottom w:val="single" w:sz="4" w:space="0" w:color="000000"/>
+              <w:right w:val="single" w:sz="4" w:space="0" w:color="000000"/>
+            </w:tcBorders>
+            <w:tcMar>
+              <w:top w:w="0" w:type="dxa"/>
+              <w:left w:w="108" w:type="dxa"/>
+              <w:bottom w:w="0" w:type="dxa"/>
+              <w:right w:w="108" w:type="dxa"/>
+            </w:tcMar>
+          </w:tcPr>
+          <w:p>
+            <w:pPr>
+              <w:pStyle w:val="Tableaunormal0"/>
+              <w:snapToGrid w:val="0"/>
+              <w:jc w:val="both"/>
+            </w:pPr>
+            <w:r>
+              <w:t xml:space="preserve">Nombre minimum de caractères spéciaux dans le mot de passe généré. Liste des caractères spéciaux utilisés par </w:t>
+            </w:r>
+            <w:proofErr w:type="spellStart"/>
+            <w:r>
+              <w:t>swSSO</w:t>
+            </w:r>
+            <w:proofErr w:type="spellEnd"/>
+            <w:r>
+              <w:t xml:space="preserve"> : </w:t>
+            </w:r>
+            <w:r>
+              <w:t>&amp;</w:t>
+            </w:r>
+            <w:proofErr w:type="gramStart"/>
+            <w:r>
+              <w:t>'(</w:t>
+            </w:r>
+            <w:proofErr w:type="gramEnd"/>
+            <w:r>
+              <w:t>-_)=+}]{[,?;.:/!*$</w:t>
+            </w:r>
+          </w:p>
+          <w:p>
+            <w:pPr>
+              <w:pStyle w:val="Tableaunormal0"/>
+              <w:snapToGrid w:val="0"/>
+              <w:jc w:val="both"/>
+            </w:pPr>
+            <w:r>
+              <w:rPr>
+                <w:b/>
+              </w:rPr>
+              <w:t>Valeur optionnelle :</w:t>
+            </w:r>
+            <w:r>
+              <w:t xml:space="preserve"> si non définie ou à 0, le mot de passe généré ne contiendra aucun caractère spécial.</w:t>
+            </w:r>
+          </w:p>
+        </w:tc>
+      </w:tr>
+      <w:tr>
+        <w:trPr>
+          <w:cantSplit/>
+          <w:trHeight w:val="423"/>
+        </w:trPr>
+        <w:tc>
+          <w:tcPr>
+            <w:tcW w:w="2306" w:type="dxa"/>
+            <w:tcBorders>
+              <w:top w:val="single" w:sz="4" w:space="0" w:color="000000"/>
+              <w:left w:val="single" w:sz="4" w:space="0" w:color="000000"/>
+              <w:bottom w:val="single" w:sz="4" w:space="0" w:color="000000"/>
+            </w:tcBorders>
+            <w:tcMar>
+              <w:top w:w="0" w:type="dxa"/>
+              <w:left w:w="108" w:type="dxa"/>
+              <w:bottom w:w="0" w:type="dxa"/>
+              <w:right w:w="108" w:type="dxa"/>
+            </w:tcMar>
+          </w:tcPr>
+          <w:p>
+            <w:pPr>
+              <w:pStyle w:val="Tableaunormal0"/>
+              <w:snapToGrid w:val="0"/>
+              <w:jc w:val="both"/>
+            </w:pPr>
+            <w:proofErr w:type="spellStart"/>
+            <w:r>
+              <w:t>MaxCommonChars</w:t>
+            </w:r>
+            <w:proofErr w:type="spellEnd"/>
+          </w:p>
+        </w:tc>
+        <w:tc>
+          <w:tcPr>
+            <w:tcW w:w="1019" w:type="dxa"/>
+            <w:tcBorders>
+              <w:top w:val="single" w:sz="4" w:space="0" w:color="000000"/>
+              <w:left w:val="single" w:sz="4" w:space="0" w:color="000000"/>
+              <w:bottom w:val="single" w:sz="4" w:space="0" w:color="000000"/>
+            </w:tcBorders>
+            <w:tcMar>
+              <w:top w:w="0" w:type="dxa"/>
+              <w:left w:w="108" w:type="dxa"/>
+              <w:bottom w:w="0" w:type="dxa"/>
+              <w:right w:w="108" w:type="dxa"/>
+            </w:tcMar>
+          </w:tcPr>
+          <w:p>
+            <w:pPr>
+              <w:pStyle w:val="Tableaunormal0"/>
+              <w:snapToGrid w:val="0"/>
+              <w:jc w:val="both"/>
+            </w:pPr>
+            <w:r>
+              <w:t>DWORD</w:t>
+            </w:r>
+          </w:p>
+        </w:tc>
+        <w:tc>
+          <w:tcPr>
+            <w:tcW w:w="967" w:type="dxa"/>
+            <w:tcBorders>
+              <w:top w:val="single" w:sz="4" w:space="0" w:color="000000"/>
+              <w:left w:val="single" w:sz="4" w:space="0" w:color="000000"/>
+              <w:bottom w:val="single" w:sz="4" w:space="0" w:color="000000"/>
+            </w:tcBorders>
+            <w:tcMar>
+              <w:top w:w="0" w:type="dxa"/>
+              <w:left w:w="108" w:type="dxa"/>
+              <w:bottom w:w="0" w:type="dxa"/>
+              <w:right w:w="108" w:type="dxa"/>
+            </w:tcMar>
+          </w:tcPr>
+          <w:p>
+            <w:pPr>
+              <w:pStyle w:val="Tableaunormal0"/>
+              <w:snapToGrid w:val="0"/>
+              <w:jc w:val="center"/>
+            </w:pPr>
+            <w:r>
+              <w:t>0</w:t>
+            </w:r>
+          </w:p>
+        </w:tc>
+        <w:tc>
+          <w:tcPr>
+            <w:tcW w:w="5310" w:type="dxa"/>
+            <w:tcBorders>
+              <w:top w:val="single" w:sz="4" w:space="0" w:color="000000"/>
+              <w:left w:val="single" w:sz="4" w:space="0" w:color="000000"/>
+              <w:bottom w:val="single" w:sz="4" w:space="0" w:color="000000"/>
+              <w:right w:val="single" w:sz="4" w:space="0" w:color="000000"/>
+            </w:tcBorders>
+            <w:tcMar>
+              <w:top w:w="0" w:type="dxa"/>
+              <w:left w:w="108" w:type="dxa"/>
+              <w:bottom w:w="0" w:type="dxa"/>
+              <w:right w:w="108" w:type="dxa"/>
+            </w:tcMar>
+          </w:tcPr>
+          <w:p>
+            <w:pPr>
+              <w:pStyle w:val="Tableaunormal0"/>
+              <w:snapToGrid w:val="0"/>
+              <w:jc w:val="both"/>
+            </w:pPr>
+            <w:r>
+              <w:t>Nombre maximum d’occurrence d’un même caractère dans le mot de passe généré.</w:t>
+            </w:r>
+          </w:p>
+          <w:p>
+            <w:pPr>
+              <w:pStyle w:val="Tableaunormal0"/>
+              <w:snapToGrid w:val="0"/>
+              <w:jc w:val="both"/>
+            </w:pPr>
+            <w:r>
+              <w:rPr>
+                <w:b/>
+              </w:rPr>
+              <w:t>Valeur optionnelle :</w:t>
+            </w:r>
+            <w:r>
+              <w:t xml:space="preserve"> si non définie ou à 0, le nombre d’occurrences n’est pas vérifié.</w:t>
+            </w:r>
+          </w:p>
+        </w:tc>
+      </w:tr>
+      <w:tr>
+        <w:trPr>
+          <w:cantSplit/>
+          <w:trHeight w:val="423"/>
+        </w:trPr>
+        <w:tc>
+          <w:tcPr>
+            <w:tcW w:w="2306" w:type="dxa"/>
+            <w:tcBorders>
+              <w:top w:val="single" w:sz="4" w:space="0" w:color="000000"/>
+              <w:left w:val="single" w:sz="4" w:space="0" w:color="000000"/>
+              <w:bottom w:val="single" w:sz="4" w:space="0" w:color="000000"/>
+            </w:tcBorders>
+            <w:tcMar>
+              <w:top w:w="0" w:type="dxa"/>
+              <w:left w:w="108" w:type="dxa"/>
+              <w:bottom w:w="0" w:type="dxa"/>
+              <w:right w:w="108" w:type="dxa"/>
+            </w:tcMar>
+          </w:tcPr>
+          <w:p>
+            <w:pPr>
+              <w:pStyle w:val="Tableaunormal0"/>
+              <w:snapToGrid w:val="0"/>
+              <w:jc w:val="both"/>
+            </w:pPr>
+            <w:proofErr w:type="spellStart"/>
+            <w:r>
+              <w:t>MaxConsecutiveCommonChars</w:t>
+            </w:r>
+            <w:proofErr w:type="spellEnd"/>
+          </w:p>
+        </w:tc>
+        <w:tc>
+          <w:tcPr>
+            <w:tcW w:w="1019" w:type="dxa"/>
+            <w:tcBorders>
+              <w:top w:val="single" w:sz="4" w:space="0" w:color="000000"/>
+              <w:left w:val="single" w:sz="4" w:space="0" w:color="000000"/>
+              <w:bottom w:val="single" w:sz="4" w:space="0" w:color="000000"/>
+            </w:tcBorders>
+            <w:tcMar>
+              <w:top w:w="0" w:type="dxa"/>
+              <w:left w:w="108" w:type="dxa"/>
+              <w:bottom w:w="0" w:type="dxa"/>
+              <w:right w:w="108" w:type="dxa"/>
+            </w:tcMar>
+          </w:tcPr>
+          <w:p>
+            <w:pPr>
+              <w:pStyle w:val="Tableaunormal0"/>
+              <w:snapToGrid w:val="0"/>
+              <w:jc w:val="both"/>
+            </w:pPr>
+            <w:r>
+              <w:t>DWORD</w:t>
+            </w:r>
+          </w:p>
+        </w:tc>
+        <w:tc>
+          <w:tcPr>
+            <w:tcW w:w="967" w:type="dxa"/>
+            <w:tcBorders>
+              <w:top w:val="single" w:sz="4" w:space="0" w:color="000000"/>
+              <w:left w:val="single" w:sz="4" w:space="0" w:color="000000"/>
+              <w:bottom w:val="single" w:sz="4" w:space="0" w:color="000000"/>
+            </w:tcBorders>
+            <w:tcMar>
+              <w:top w:w="0" w:type="dxa"/>
+              <w:left w:w="108" w:type="dxa"/>
+              <w:bottom w:w="0" w:type="dxa"/>
+              <w:right w:w="108" w:type="dxa"/>
+            </w:tcMar>
+          </w:tcPr>
+          <w:p>
+            <w:pPr>
+              <w:pStyle w:val="Tableaunormal0"/>
+              <w:snapToGrid w:val="0"/>
+              <w:jc w:val="center"/>
+            </w:pPr>
+            <w:r>
+              <w:t>0</w:t>
+            </w:r>
+          </w:p>
+        </w:tc>
+        <w:tc>
+          <w:tcPr>
+            <w:tcW w:w="5310" w:type="dxa"/>
+            <w:tcBorders>
+              <w:top w:val="single" w:sz="4" w:space="0" w:color="000000"/>
+              <w:left w:val="single" w:sz="4" w:space="0" w:color="000000"/>
+              <w:bottom w:val="single" w:sz="4" w:space="0" w:color="000000"/>
+              <w:right w:val="single" w:sz="4" w:space="0" w:color="000000"/>
+            </w:tcBorders>
+            <w:tcMar>
+              <w:top w:w="0" w:type="dxa"/>
+              <w:left w:w="108" w:type="dxa"/>
+              <w:bottom w:w="0" w:type="dxa"/>
+              <w:right w:w="108" w:type="dxa"/>
+            </w:tcMar>
+          </w:tcPr>
+          <w:p>
+            <w:pPr>
+              <w:pStyle w:val="Tableaunormal0"/>
+              <w:snapToGrid w:val="0"/>
+              <w:jc w:val="both"/>
+            </w:pPr>
+            <w:r>
+              <w:t>Nombre maximum d’occurrence consécutive d’un même caractère dans le mot de passe généré.</w:t>
+            </w:r>
+          </w:p>
+          <w:p>
+            <w:pPr>
+              <w:pStyle w:val="Tableaunormal0"/>
+              <w:snapToGrid w:val="0"/>
+              <w:jc w:val="both"/>
+            </w:pPr>
+            <w:r>
+              <w:rPr>
+                <w:b/>
+              </w:rPr>
+              <w:t>Valeur optionnelle :</w:t>
+            </w:r>
+            <w:r>
+              <w:t xml:space="preserve"> si non définie ou à 0, le nombre d’occurrences n’est pas vérifié.</w:t>
+            </w:r>
+          </w:p>
+        </w:tc>
+      </w:tr>
+      <w:tr>
+        <w:trPr>
+          <w:cantSplit/>
+          <w:trHeight w:val="423"/>
+        </w:trPr>
+        <w:tc>
+          <w:tcPr>
+            <w:tcW w:w="2306" w:type="dxa"/>
+            <w:tcBorders>
+              <w:top w:val="single" w:sz="4" w:space="0" w:color="000000"/>
+              <w:left w:val="single" w:sz="4" w:space="0" w:color="000000"/>
+              <w:bottom w:val="single" w:sz="4" w:space="0" w:color="000000"/>
+            </w:tcBorders>
+            <w:tcMar>
+              <w:top w:w="0" w:type="dxa"/>
+              <w:left w:w="108" w:type="dxa"/>
+              <w:bottom w:w="0" w:type="dxa"/>
+              <w:right w:w="108" w:type="dxa"/>
+            </w:tcMar>
+          </w:tcPr>
+          <w:p>
+            <w:pPr>
+              <w:pStyle w:val="Tableaunormal0"/>
+              <w:snapToGrid w:val="0"/>
+              <w:jc w:val="both"/>
+            </w:pPr>
+            <w:proofErr w:type="spellStart"/>
+            <w:r>
+              <w:t>IdMaxCommonChars</w:t>
+            </w:r>
+            <w:proofErr w:type="spellEnd"/>
+          </w:p>
+        </w:tc>
+        <w:tc>
+          <w:tcPr>
+            <w:tcW w:w="1019" w:type="dxa"/>
+            <w:tcBorders>
+              <w:top w:val="single" w:sz="4" w:space="0" w:color="000000"/>
+              <w:left w:val="single" w:sz="4" w:space="0" w:color="000000"/>
+              <w:bottom w:val="single" w:sz="4" w:space="0" w:color="000000"/>
+            </w:tcBorders>
+            <w:tcMar>
+              <w:top w:w="0" w:type="dxa"/>
+              <w:left w:w="108" w:type="dxa"/>
+              <w:bottom w:w="0" w:type="dxa"/>
+              <w:right w:w="108" w:type="dxa"/>
+            </w:tcMar>
+          </w:tcPr>
+          <w:p>
+            <w:pPr>
+              <w:pStyle w:val="Tableaunormal0"/>
+              <w:snapToGrid w:val="0"/>
+              <w:jc w:val="both"/>
+            </w:pPr>
+            <w:r>
+              <w:t>DWORD</w:t>
+            </w:r>
+          </w:p>
+        </w:tc>
+        <w:tc>
+          <w:tcPr>
+            <w:tcW w:w="967" w:type="dxa"/>
+            <w:tcBorders>
+              <w:top w:val="single" w:sz="4" w:space="0" w:color="000000"/>
+              <w:left w:val="single" w:sz="4" w:space="0" w:color="000000"/>
+              <w:bottom w:val="single" w:sz="4" w:space="0" w:color="000000"/>
+            </w:tcBorders>
+            <w:tcMar>
+              <w:top w:w="0" w:type="dxa"/>
+              <w:left w:w="108" w:type="dxa"/>
+              <w:bottom w:w="0" w:type="dxa"/>
+              <w:right w:w="108" w:type="dxa"/>
+            </w:tcMar>
+          </w:tcPr>
+          <w:p>
+            <w:pPr>
+              <w:pStyle w:val="Tableaunormal0"/>
+              <w:snapToGrid w:val="0"/>
+              <w:jc w:val="center"/>
+            </w:pPr>
+            <w:r>
+              <w:t>-1</w:t>
+            </w:r>
+          </w:p>
+        </w:tc>
+        <w:tc>
+          <w:tcPr>
+            <w:tcW w:w="5310" w:type="dxa"/>
+            <w:tcBorders>
+              <w:top w:val="single" w:sz="4" w:space="0" w:color="000000"/>
+              <w:left w:val="single" w:sz="4" w:space="0" w:color="000000"/>
+              <w:bottom w:val="single" w:sz="4" w:space="0" w:color="000000"/>
+              <w:right w:val="single" w:sz="4" w:space="0" w:color="000000"/>
+            </w:tcBorders>
+            <w:tcMar>
+              <w:top w:w="0" w:type="dxa"/>
+              <w:left w:w="108" w:type="dxa"/>
+              <w:bottom w:w="0" w:type="dxa"/>
+              <w:right w:w="108" w:type="dxa"/>
+            </w:tcMar>
+          </w:tcPr>
+          <w:p>
+            <w:pPr>
+              <w:pStyle w:val="Tableaunormal0"/>
+              <w:snapToGrid w:val="0"/>
+              <w:jc w:val="both"/>
+            </w:pPr>
+            <w:r>
+              <w:t>Le mot de passe peut contenir au plus N caractères consécutifs de l'identifiant Windows (-1 = pas de restrictions, 0 = aucun caractère commun autorisé, 1 = le mot de passe peut contenir un caractère de l'identifiant, pas mais 2 consécutifs, 2 = le mot de passe peut contenir deux caractères consécutifs de l'identifiant, mais pas 3, etc.)</w:t>
+            </w:r>
+          </w:p>
+        </w:tc>
+      </w:tr>
+    </w:tbl>
+    <w:p>
+      <w:pPr>
+        <w:pStyle w:val="EVO-BUG"/>
+        <w:numPr>
+          <w:ilvl w:val="0"/>
+          <w:numId w:val="0"/>
+        </w:numPr>
+        <w:ind w:left="567"/>
+      </w:pPr>
+      <w:r>
+        <w:t xml:space="preserve">Voici un exemple de configuration de changement de mot de passe pour le site exemple disponible ici : </w:t>
+      </w:r>
+      <w:hyperlink r:id="rId8" w:history="1">
+        <w:r>
+          <w:rPr>
+            <w:rStyle w:val="Lienhypertexte"/>
+          </w:rPr>
+          <w:t>www.swsso.fr/pwd1</w:t>
+        </w:r>
+      </w:hyperlink>
+      <w:r>
+        <w:t xml:space="preserve"> </w:t>
+      </w:r>
+    </w:p>
+    <w:p>
+      <w:pPr>
+        <w:pStyle w:val="EVO-BUG"/>
+        <w:numPr>
+          <w:ilvl w:val="0"/>
+          <w:numId w:val="0"/>
+        </w:numPr>
+        <w:ind w:left="567"/>
+      </w:pPr>
+      <w:r>
+        <w:rPr>
+          <w:noProof/>
+        </w:rPr>
+        <w:drawing>
+          <wp:inline distT="0" distB="0" distL="0" distR="0" wp14:anchorId="596F9C48" wp14:editId="3CB8F897">
+            <wp:extent cx="3171825" cy="2271786"/>
+            <wp:effectExtent l="0" t="0" r="0" b="0"/>
+            <wp:docPr id="4" name="Image 4"/>
+            <wp:cNvGraphicFramePr>
+              <a:graphicFrameLocks xmlns:a="http://schemas.openxmlformats.org/drawingml/2006/main" noChangeAspect="1"/>
+            </wp:cNvGraphicFramePr>
+            <a:graphic xmlns:a="http://schemas.openxmlformats.org/drawingml/2006/main">
+              <a:graphicData uri="http://schemas.openxmlformats.org/drawingml/2006/picture">
+                <pic:pic xmlns:pic="http://schemas.openxmlformats.org/drawingml/2006/picture">
+                  <pic:nvPicPr>
+                    <pic:cNvPr id="1" name=""/>
+                    <pic:cNvPicPr/>
+                  </pic:nvPicPr>
+                  <pic:blipFill>
+                    <a:blip r:embed="rId9"/>
+                    <a:stretch>
+                      <a:fillRect/>
+                    </a:stretch>
+                  </pic:blipFill>
+                  <pic:spPr>
+                    <a:xfrm>
+                      <a:off x="0" y="0"/>
+                      <a:ext cx="3211333" cy="2300083"/>
+                    </a:xfrm>
+                    <a:prstGeom prst="rect">
+                      <a:avLst/>
+                    </a:prstGeom>
+                  </pic:spPr>
+                </pic:pic>
+              </a:graphicData>
+            </a:graphic>
+          </wp:inline>
+        </w:drawing>
+      </w:r>
+    </w:p>
+    <w:p>
+      <w:pPr>
+        <w:pStyle w:val="EVO-BUG"/>
+        <w:numPr>
+          <w:ilvl w:val="0"/>
+          <w:numId w:val="0"/>
+        </w:numPr>
+        <w:ind w:left="567"/>
+      </w:pPr>
       <w:bookmarkStart w:id="0" w:name="_GoBack"/>
+      <w:r>
+        <w:rPr>
+          <w:noProof/>
+        </w:rPr>
+        <w:lastRenderedPageBreak/>
+        <w:drawing>
+          <wp:inline distT="0" distB="0" distL="0" distR="0" wp14:anchorId="3658AFBD" wp14:editId="4CCB4A34">
+            <wp:extent cx="3151775" cy="2257425"/>
+            <wp:effectExtent l="0" t="0" r="0" b="0"/>
+            <wp:docPr id="6" name="Image 6"/>
+            <wp:cNvGraphicFramePr>
+              <a:graphicFrameLocks xmlns:a="http://schemas.openxmlformats.org/drawingml/2006/main" noChangeAspect="1"/>
+            </wp:cNvGraphicFramePr>
+            <a:graphic xmlns:a="http://schemas.openxmlformats.org/drawingml/2006/main">
+              <a:graphicData uri="http://schemas.openxmlformats.org/drawingml/2006/picture">
+                <pic:pic xmlns:pic="http://schemas.openxmlformats.org/drawingml/2006/picture">
+                  <pic:nvPicPr>
+                    <pic:cNvPr id="1" name=""/>
+                    <pic:cNvPicPr/>
+                  </pic:nvPicPr>
+                  <pic:blipFill>
+                    <a:blip r:embed="rId10"/>
+                    <a:stretch>
+                      <a:fillRect/>
+                    </a:stretch>
+                  </pic:blipFill>
+                  <pic:spPr>
+                    <a:xfrm>
+                      <a:off x="0" y="0"/>
+                      <a:ext cx="3174654" cy="2273812"/>
+                    </a:xfrm>
+                    <a:prstGeom prst="rect">
+                      <a:avLst/>
+                    </a:prstGeom>
+                  </pic:spPr>
+                </pic:pic>
+              </a:graphicData>
+            </a:graphic>
+          </wp:inline>
+        </w:drawing>
+      </w:r>
       <w:bookmarkEnd w:id="0"/>
+    </w:p>
+    <w:p>
+      <w:pPr>
+        <w:pStyle w:val="EVO-BUG"/>
+        <w:numPr>
+          <w:ilvl w:val="0"/>
+          <w:numId w:val="0"/>
+        </w:numPr>
+        <w:ind w:left="567"/>
+      </w:pPr>
+    </w:p>
+    <w:p>
+      <w:pPr>
+        <w:pStyle w:val="EVO-BUG"/>
+        <w:numPr>
+          <w:ilvl w:val="0"/>
+          <w:numId w:val="0"/>
+        </w:numPr>
+        <w:ind w:left="567"/>
+      </w:pPr>
     </w:p>
     <w:p>
       <w:pPr>
@@ -661,7 +2174,7 @@
         </w:rPr>
         <w:t xml:space="preserve"> (ex : domaine\userid1) et l’UPN (</w:t>
       </w:r>
-      <w:hyperlink r:id="rId8" w:history="1">
+      <w:hyperlink r:id="rId11" w:history="1">
         <w:r>
           <w:rPr>
             <w:rStyle w:val="Lienhypertexte"/>
@@ -769,7 +2282,6 @@
         <w:rPr>
           <w:color w:val="000000"/>
         </w:rPr>
-        <w:lastRenderedPageBreak/>
         <w:t xml:space="preserve">[ISSUE#368] : Le nombre maximum de sessions </w:t>
       </w:r>
       <w:proofErr w:type="gramStart"/>
@@ -918,7 +2430,7 @@
       <w:r>
         <w:t xml:space="preserve"> (voir ici : </w:t>
       </w:r>
-      <w:hyperlink r:id="rId9" w:history="1">
+      <w:hyperlink r:id="rId12" w:history="1">
         <w:r>
           <w:t>https://www.swsso.fr/?p=32882&amp;lang=fr</w:t>
         </w:r>
@@ -928,7 +2440,7 @@
       </w:r>
     </w:p>
     <w:sectPr>
-      <w:footerReference w:type="default" r:id="rId10"/>
+      <w:footerReference w:type="default" r:id="rId13"/>
       <w:pgSz w:w="11906" w:h="16838"/>
       <w:pgMar w:top="1134" w:right="851" w:bottom="1418" w:left="851" w:header="720" w:footer="709" w:gutter="0"/>
       <w:cols w:space="720"/>
@@ -1033,7 +2545,7 @@
         <w:sz w:val="16"/>
         <w:szCs w:val="16"/>
       </w:rPr>
-      <w:t>2</w:t>
+      <w:t>3</w:t>
     </w:r>
     <w:r>
       <w:rPr>
@@ -1088,7 +2600,7 @@
         <w:sz w:val="16"/>
         <w:szCs w:val="16"/>
       </w:rPr>
-      <w:t>2</w:t>
+      <w:t>3</w:t>
     </w:r>
     <w:r>
       <w:rPr>

</xml_diff>